<commit_message>
Added all docx files into the repository
</commit_message>
<xml_diff>
--- a/Sprawozdanie_1/Sprawozdanie1.docx
+++ b/Sprawozdanie_1/Sprawozdanie1.docx
@@ -221,6 +221,325 @@
           <w:shd w:fill="auto" w:val="clear"/>
         </w:rPr>
       </w:pPr>
+      <w:r>
+        <w:rPr>
+          <w:rFonts w:ascii="Calibri" w:hAnsi="Calibri" w:cs="Calibri" w:eastAsia="Calibri"/>
+          <w:b/>
+          <w:color w:val="auto"/>
+          <w:spacing w:val="0"/>
+          <w:position w:val="0"/>
+          <w:sz w:val="26"/>
+          <w:shd w:fill="auto" w:val="clear"/>
+        </w:rPr>
+        <w:t xml:space="preserve">Czym jest Git i VCS?</w:t>
+      </w:r>
+      <w:r>
+        <w:rPr>
+          <w:rFonts w:ascii="Calibri" w:hAnsi="Calibri" w:cs="Calibri" w:eastAsia="Calibri"/>
+          <w:color w:val="auto"/>
+          <w:spacing w:val="0"/>
+          <w:position w:val="0"/>
+          <w:sz w:val="22"/>
+          <w:shd w:fill="auto" w:val="clear"/>
+        </w:rPr>
+        <w:br/>
+        <w:t xml:space="preserve">Git to najbardziej popularny system VCS(Version Control System), kt</w:t>
+      </w:r>
+      <w:r>
+        <w:rPr>
+          <w:rFonts w:ascii="Calibri" w:hAnsi="Calibri" w:cs="Calibri" w:eastAsia="Calibri"/>
+          <w:color w:val="auto"/>
+          <w:spacing w:val="0"/>
+          <w:position w:val="0"/>
+          <w:sz w:val="22"/>
+          <w:shd w:fill="auto" w:val="clear"/>
+        </w:rPr>
+        <w:t xml:space="preserve">ó</w:t>
+      </w:r>
+      <w:r>
+        <w:rPr>
+          <w:rFonts w:ascii="Calibri" w:hAnsi="Calibri" w:cs="Calibri" w:eastAsia="Calibri"/>
+          <w:color w:val="auto"/>
+          <w:spacing w:val="0"/>
+          <w:position w:val="0"/>
+          <w:sz w:val="22"/>
+          <w:shd w:fill="auto" w:val="clear"/>
+        </w:rPr>
+        <w:t xml:space="preserve">ry </w:t>
+      </w:r>
+      <w:r>
+        <w:rPr>
+          <w:rFonts w:ascii="Calibri" w:hAnsi="Calibri" w:cs="Calibri" w:eastAsia="Calibri"/>
+          <w:color w:val="auto"/>
+          <w:spacing w:val="0"/>
+          <w:position w:val="0"/>
+          <w:sz w:val="22"/>
+          <w:shd w:fill="auto" w:val="clear"/>
+        </w:rPr>
+        <w:t xml:space="preserve">zapisuje modyfikacje wykonane na plikach w specjalnej bazie danych nazwanej "repozytorium". Możemy przez to sprawdzić historię projektu(co zostało zmienione, kto dokonał zmiany i dlaczego). Jeśli projekt będzie tego wymagał, możemy przywr</w:t>
+      </w:r>
+      <w:r>
+        <w:rPr>
+          <w:rFonts w:ascii="Calibri" w:hAnsi="Calibri" w:cs="Calibri" w:eastAsia="Calibri"/>
+          <w:color w:val="auto"/>
+          <w:spacing w:val="0"/>
+          <w:position w:val="0"/>
+          <w:sz w:val="22"/>
+          <w:shd w:fill="auto" w:val="clear"/>
+        </w:rPr>
+        <w:t xml:space="preserve">ó</w:t>
+      </w:r>
+      <w:r>
+        <w:rPr>
+          <w:rFonts w:ascii="Calibri" w:hAnsi="Calibri" w:cs="Calibri" w:eastAsia="Calibri"/>
+          <w:color w:val="auto"/>
+          <w:spacing w:val="0"/>
+          <w:position w:val="0"/>
+          <w:sz w:val="22"/>
+          <w:shd w:fill="auto" w:val="clear"/>
+        </w:rPr>
+        <w:t xml:space="preserve">ci</w:t>
+      </w:r>
+      <w:r>
+        <w:rPr>
+          <w:rFonts w:ascii="Calibri" w:hAnsi="Calibri" w:cs="Calibri" w:eastAsia="Calibri"/>
+          <w:color w:val="auto"/>
+          <w:spacing w:val="0"/>
+          <w:position w:val="0"/>
+          <w:sz w:val="22"/>
+          <w:shd w:fill="auto" w:val="clear"/>
+        </w:rPr>
+        <w:t xml:space="preserve">ć go do wcześniejszego stanu. Bez VCS musiałbyś ciągle zapisywać r</w:t>
+      </w:r>
+      <w:r>
+        <w:rPr>
+          <w:rFonts w:ascii="Calibri" w:hAnsi="Calibri" w:cs="Calibri" w:eastAsia="Calibri"/>
+          <w:color w:val="auto"/>
+          <w:spacing w:val="0"/>
+          <w:position w:val="0"/>
+          <w:sz w:val="22"/>
+          <w:shd w:fill="auto" w:val="clear"/>
+        </w:rPr>
+        <w:t xml:space="preserve">ó</w:t>
+      </w:r>
+      <w:r>
+        <w:rPr>
+          <w:rFonts w:ascii="Calibri" w:hAnsi="Calibri" w:cs="Calibri" w:eastAsia="Calibri"/>
+          <w:color w:val="auto"/>
+          <w:spacing w:val="0"/>
+          <w:position w:val="0"/>
+          <w:sz w:val="22"/>
+          <w:shd w:fill="auto" w:val="clear"/>
+        </w:rPr>
+        <w:t xml:space="preserve">żne wersje projektu, i jeśli inne osoby pracują na tym samym projekcie, wysyłać ciągle najnowsze wersje między sobą i ręcznie je scalać ze sobą. Są dwa gł</w:t>
+      </w:r>
+      <w:r>
+        <w:rPr>
+          <w:rFonts w:ascii="Calibri" w:hAnsi="Calibri" w:cs="Calibri" w:eastAsia="Calibri"/>
+          <w:color w:val="auto"/>
+          <w:spacing w:val="0"/>
+          <w:position w:val="0"/>
+          <w:sz w:val="22"/>
+          <w:shd w:fill="auto" w:val="clear"/>
+        </w:rPr>
+        <w:t xml:space="preserve">ó</w:t>
+      </w:r>
+      <w:r>
+        <w:rPr>
+          <w:rFonts w:ascii="Calibri" w:hAnsi="Calibri" w:cs="Calibri" w:eastAsia="Calibri"/>
+          <w:color w:val="auto"/>
+          <w:spacing w:val="0"/>
+          <w:position w:val="0"/>
+          <w:sz w:val="22"/>
+          <w:shd w:fill="auto" w:val="clear"/>
+        </w:rPr>
+        <w:t xml:space="preserve">wne </w:t>
+      </w:r>
+      <w:r>
+        <w:rPr>
+          <w:rFonts w:ascii="Calibri" w:hAnsi="Calibri" w:cs="Calibri" w:eastAsia="Calibri"/>
+          <w:color w:val="auto"/>
+          <w:spacing w:val="0"/>
+          <w:position w:val="0"/>
+          <w:sz w:val="22"/>
+          <w:shd w:fill="auto" w:val="clear"/>
+        </w:rPr>
+        <w:t xml:space="preserve">typy VCS:</w:t>
+      </w:r>
+    </w:p>
+    <w:p>
+      <w:pPr>
+        <w:numPr>
+          <w:ilvl w:val="0"/>
+          <w:numId w:val="4"/>
+        </w:numPr>
+        <w:spacing w:before="0" w:after="160" w:line="259"/>
+        <w:ind w:right="0" w:left="720" w:hanging="360"/>
+        <w:jc w:val="left"/>
+        <w:rPr>
+          <w:rFonts w:ascii="Calibri" w:hAnsi="Calibri" w:cs="Calibri" w:eastAsia="Calibri"/>
+          <w:color w:val="auto"/>
+          <w:spacing w:val="0"/>
+          <w:position w:val="0"/>
+          <w:sz w:val="22"/>
+          <w:shd w:fill="auto" w:val="clear"/>
+        </w:rPr>
+      </w:pPr>
+      <w:r>
+        <w:rPr>
+          <w:rFonts w:ascii="Calibri" w:hAnsi="Calibri" w:cs="Calibri" w:eastAsia="Calibri"/>
+          <w:color w:val="auto"/>
+          <w:spacing w:val="0"/>
+          <w:position w:val="0"/>
+          <w:sz w:val="22"/>
+          <w:shd w:fill="auto" w:val="clear"/>
+        </w:rPr>
+        <w:t xml:space="preserve">scentralizowane - oparte na strukturze klient-serwer(CVS, Subversion)</w:t>
+      </w:r>
+    </w:p>
+    <w:p>
+      <w:pPr>
+        <w:numPr>
+          <w:ilvl w:val="0"/>
+          <w:numId w:val="4"/>
+        </w:numPr>
+        <w:spacing w:before="0" w:after="160" w:line="259"/>
+        <w:ind w:right="0" w:left="720" w:hanging="360"/>
+        <w:jc w:val="left"/>
+        <w:rPr>
+          <w:rFonts w:ascii="Calibri" w:hAnsi="Calibri" w:cs="Calibri" w:eastAsia="Calibri"/>
+          <w:color w:val="auto"/>
+          <w:spacing w:val="0"/>
+          <w:position w:val="0"/>
+          <w:sz w:val="22"/>
+          <w:shd w:fill="auto" w:val="clear"/>
+        </w:rPr>
+      </w:pPr>
+      <w:r>
+        <w:rPr>
+          <w:rFonts w:ascii="Calibri" w:hAnsi="Calibri" w:cs="Calibri" w:eastAsia="Calibri"/>
+          <w:color w:val="auto"/>
+          <w:spacing w:val="0"/>
+          <w:position w:val="0"/>
+          <w:sz w:val="22"/>
+          <w:shd w:fill="auto" w:val="clear"/>
+        </w:rPr>
+        <w:t xml:space="preserve">rozproszone - oparte na strukturze Peer-to-peer(Git,Mercurial)</w:t>
+      </w:r>
+    </w:p>
+    <w:p>
+      <w:pPr>
+        <w:spacing w:before="0" w:after="160" w:line="259"/>
+        <w:ind w:right="0" w:left="0" w:firstLine="0"/>
+        <w:jc w:val="left"/>
+        <w:rPr>
+          <w:rFonts w:ascii="Calibri" w:hAnsi="Calibri" w:cs="Calibri" w:eastAsia="Calibri"/>
+          <w:b/>
+          <w:color w:val="auto"/>
+          <w:spacing w:val="0"/>
+          <w:position w:val="0"/>
+          <w:sz w:val="26"/>
+          <w:shd w:fill="auto" w:val="clear"/>
+        </w:rPr>
+      </w:pPr>
+      <w:r>
+        <w:rPr>
+          <w:rFonts w:ascii="Calibri" w:hAnsi="Calibri" w:cs="Calibri" w:eastAsia="Calibri"/>
+          <w:color w:val="auto"/>
+          <w:spacing w:val="0"/>
+          <w:position w:val="0"/>
+          <w:sz w:val="22"/>
+          <w:shd w:fill="auto" w:val="clear"/>
+        </w:rPr>
+        <w:t xml:space="preserve"> </w:t>
+      </w:r>
+      <w:r>
+        <w:rPr>
+          <w:rFonts w:ascii="Calibri" w:hAnsi="Calibri" w:cs="Calibri" w:eastAsia="Calibri"/>
+          <w:b/>
+          <w:color w:val="auto"/>
+          <w:spacing w:val="0"/>
+          <w:position w:val="0"/>
+          <w:sz w:val="26"/>
+          <w:shd w:fill="auto" w:val="clear"/>
+        </w:rPr>
+        <w:t xml:space="preserve">Ale dlaczego Git?</w:t>
+      </w:r>
+    </w:p>
+    <w:p>
+      <w:pPr>
+        <w:spacing w:before="0" w:after="160" w:line="259"/>
+        <w:ind w:right="0" w:left="0" w:firstLine="0"/>
+        <w:jc w:val="left"/>
+        <w:rPr>
+          <w:rFonts w:ascii="Calibri" w:hAnsi="Calibri" w:cs="Calibri" w:eastAsia="Calibri"/>
+          <w:color w:val="auto"/>
+          <w:spacing w:val="0"/>
+          <w:position w:val="0"/>
+          <w:sz w:val="22"/>
+          <w:shd w:fill="auto" w:val="clear"/>
+        </w:rPr>
+      </w:pPr>
+      <w:r>
+        <w:rPr>
+          <w:rFonts w:ascii="Calibri" w:hAnsi="Calibri" w:cs="Calibri" w:eastAsia="Calibri"/>
+          <w:color w:val="auto"/>
+          <w:spacing w:val="0"/>
+          <w:position w:val="0"/>
+          <w:sz w:val="22"/>
+          <w:shd w:fill="auto" w:val="clear"/>
+        </w:rPr>
+        <w:t xml:space="preserve">Git ma wiele zalet w odr</w:t>
+      </w:r>
+      <w:r>
+        <w:rPr>
+          <w:rFonts w:ascii="Calibri" w:hAnsi="Calibri" w:cs="Calibri" w:eastAsia="Calibri"/>
+          <w:color w:val="auto"/>
+          <w:spacing w:val="0"/>
+          <w:position w:val="0"/>
+          <w:sz w:val="22"/>
+          <w:shd w:fill="auto" w:val="clear"/>
+        </w:rPr>
+        <w:t xml:space="preserve">ó</w:t>
+      </w:r>
+      <w:r>
+        <w:rPr>
+          <w:rFonts w:ascii="Calibri" w:hAnsi="Calibri" w:cs="Calibri" w:eastAsia="Calibri"/>
+          <w:color w:val="auto"/>
+          <w:spacing w:val="0"/>
+          <w:position w:val="0"/>
+          <w:sz w:val="22"/>
+          <w:shd w:fill="auto" w:val="clear"/>
+        </w:rPr>
+        <w:t xml:space="preserve">żnieniu od innych VCS. Innne Systemy kontroli wersji </w:t>
+      </w:r>
+      <w:r>
+        <w:rPr>
+          <w:rFonts w:ascii="Calibri" w:hAnsi="Calibri" w:cs="Calibri" w:eastAsia="Calibri"/>
+          <w:b/>
+          <w:color w:val="auto"/>
+          <w:spacing w:val="0"/>
+          <w:position w:val="0"/>
+          <w:sz w:val="26"/>
+          <w:shd w:fill="auto" w:val="clear"/>
+        </w:rPr>
+        <w:br/>
+      </w:r>
+    </w:p>
+    <w:p>
+      <w:pPr>
+        <w:spacing w:before="0" w:after="160" w:line="259"/>
+        <w:ind w:right="0" w:left="0" w:firstLine="0"/>
+        <w:jc w:val="left"/>
+        <w:rPr>
+          <w:rFonts w:ascii="Calibri" w:hAnsi="Calibri" w:cs="Calibri" w:eastAsia="Calibri"/>
+          <w:color w:val="auto"/>
+          <w:spacing w:val="0"/>
+          <w:position w:val="0"/>
+          <w:sz w:val="22"/>
+          <w:shd w:fill="auto" w:val="clear"/>
+        </w:rPr>
+      </w:pPr>
     </w:p>
     <w:p>
       <w:pPr>
@@ -316,6 +635,144 @@
         </w:rPr>
         <w:t xml:space="preserve">ęść praktyczna (kod, screeny, opis działania funkcji, opis przebiegu zadania)</w:t>
       </w:r>
+    </w:p>
+    <w:p>
+      <w:pPr>
+        <w:spacing w:before="0" w:after="160" w:line="240"/>
+        <w:ind w:right="0" w:left="0" w:firstLine="0"/>
+        <w:jc w:val="left"/>
+        <w:rPr>
+          <w:rFonts w:ascii="Calibri" w:hAnsi="Calibri" w:cs="Calibri" w:eastAsia="Calibri"/>
+          <w:color w:val="auto"/>
+          <w:spacing w:val="0"/>
+          <w:position w:val="0"/>
+          <w:sz w:val="22"/>
+          <w:shd w:fill="auto" w:val="clear"/>
+        </w:rPr>
+      </w:pPr>
+      <w:r>
+        <w:object w:dxaOrig="8640" w:dyaOrig="7380">
+          <v:rect xmlns:o="urn:schemas-microsoft-com:office:office" xmlns:v="urn:schemas-microsoft-com:vml" id="rectole0000000000" style="width:432.000000pt;height:369.000000pt" o:preferrelative="t" o:ole="">
+            <o:lock v:ext="edit"/>
+            <v:imagedata xmlns:r="http://schemas.openxmlformats.org/officeDocument/2006/relationships" r:id="docRId1" o:title=""/>
+          </v:rect>
+          <o:OLEObject xmlns:r="http://schemas.openxmlformats.org/officeDocument/2006/relationships" xmlns:o="urn:schemas-microsoft-com:office:office" Type="Embed" ProgID="StaticMetafile" DrawAspect="Content" ObjectID="0000000000" ShapeID="rectole0000000000" r:id="docRId0"/>
+        </w:object>
+      </w:r>
+    </w:p>
+    <w:p>
+      <w:pPr>
+        <w:spacing w:before="0" w:after="160" w:line="240"/>
+        <w:ind w:right="0" w:left="0" w:firstLine="0"/>
+        <w:jc w:val="left"/>
+        <w:rPr>
+          <w:rFonts w:ascii="Calibri" w:hAnsi="Calibri" w:cs="Calibri" w:eastAsia="Calibri"/>
+          <w:color w:val="auto"/>
+          <w:spacing w:val="0"/>
+          <w:position w:val="0"/>
+          <w:sz w:val="22"/>
+          <w:shd w:fill="auto" w:val="clear"/>
+        </w:rPr>
+      </w:pPr>
+    </w:p>
+    <w:p>
+      <w:pPr>
+        <w:spacing w:before="0" w:after="160" w:line="240"/>
+        <w:ind w:right="0" w:left="0" w:firstLine="0"/>
+        <w:jc w:val="left"/>
+        <w:rPr>
+          <w:rFonts w:ascii="Calibri" w:hAnsi="Calibri" w:cs="Calibri" w:eastAsia="Calibri"/>
+          <w:color w:val="auto"/>
+          <w:spacing w:val="0"/>
+          <w:position w:val="0"/>
+          <w:sz w:val="22"/>
+          <w:shd w:fill="auto" w:val="clear"/>
+        </w:rPr>
+      </w:pPr>
+    </w:p>
+    <w:p>
+      <w:pPr>
+        <w:spacing w:before="0" w:after="160" w:line="240"/>
+        <w:ind w:right="0" w:left="0" w:firstLine="0"/>
+        <w:jc w:val="left"/>
+        <w:rPr>
+          <w:rFonts w:ascii="Calibri" w:hAnsi="Calibri" w:cs="Calibri" w:eastAsia="Calibri"/>
+          <w:color w:val="auto"/>
+          <w:spacing w:val="0"/>
+          <w:position w:val="0"/>
+          <w:sz w:val="22"/>
+          <w:shd w:fill="auto" w:val="clear"/>
+        </w:rPr>
+      </w:pPr>
+    </w:p>
+    <w:p>
+      <w:pPr>
+        <w:spacing w:before="0" w:after="160" w:line="240"/>
+        <w:ind w:right="0" w:left="0" w:firstLine="0"/>
+        <w:jc w:val="left"/>
+        <w:rPr>
+          <w:rFonts w:ascii="Calibri" w:hAnsi="Calibri" w:cs="Calibri" w:eastAsia="Calibri"/>
+          <w:color w:val="auto"/>
+          <w:spacing w:val="0"/>
+          <w:position w:val="0"/>
+          <w:sz w:val="22"/>
+          <w:shd w:fill="auto" w:val="clear"/>
+        </w:rPr>
+      </w:pPr>
+      <w:r>
+        <w:object w:dxaOrig="8640" w:dyaOrig="9225">
+          <v:rect xmlns:o="urn:schemas-microsoft-com:office:office" xmlns:v="urn:schemas-microsoft-com:vml" id="rectole0000000001" style="width:432.000000pt;height:461.250000pt" o:preferrelative="t" o:ole="">
+            <o:lock v:ext="edit"/>
+            <v:imagedata xmlns:r="http://schemas.openxmlformats.org/officeDocument/2006/relationships" r:id="docRId3" o:title=""/>
+          </v:rect>
+          <o:OLEObject xmlns:r="http://schemas.openxmlformats.org/officeDocument/2006/relationships" xmlns:o="urn:schemas-microsoft-com:office:office" Type="Embed" ProgID="StaticMetafile" DrawAspect="Content" ObjectID="0000000001" ShapeID="rectole0000000001" r:id="docRId2"/>
+        </w:object>
+      </w:r>
+    </w:p>
+    <w:p>
+      <w:pPr>
+        <w:spacing w:before="0" w:after="160" w:line="240"/>
+        <w:ind w:right="0" w:left="0" w:firstLine="0"/>
+        <w:jc w:val="left"/>
+        <w:rPr>
+          <w:rFonts w:ascii="Calibri" w:hAnsi="Calibri" w:cs="Calibri" w:eastAsia="Calibri"/>
+          <w:color w:val="auto"/>
+          <w:spacing w:val="0"/>
+          <w:position w:val="0"/>
+          <w:sz w:val="22"/>
+          <w:shd w:fill="auto" w:val="clear"/>
+        </w:rPr>
+      </w:pPr>
+    </w:p>
+    <w:p>
+      <w:pPr>
+        <w:spacing w:before="0" w:after="160" w:line="240"/>
+        <w:ind w:right="0" w:left="0" w:firstLine="0"/>
+        <w:jc w:val="left"/>
+        <w:rPr>
+          <w:rFonts w:ascii="Calibri" w:hAnsi="Calibri" w:cs="Calibri" w:eastAsia="Calibri"/>
+          <w:color w:val="auto"/>
+          <w:spacing w:val="0"/>
+          <w:position w:val="0"/>
+          <w:sz w:val="22"/>
+          <w:shd w:fill="auto" w:val="clear"/>
+        </w:rPr>
+      </w:pPr>
+    </w:p>
+    <w:p>
+      <w:pPr>
+        <w:spacing w:before="0" w:after="160" w:line="240"/>
+        <w:ind w:right="0" w:left="0" w:firstLine="0"/>
+        <w:jc w:val="left"/>
+        <w:rPr>
+          <w:rFonts w:ascii="Calibri" w:hAnsi="Calibri" w:cs="Calibri" w:eastAsia="Calibri"/>
+          <w:color w:val="auto"/>
+          <w:spacing w:val="0"/>
+          <w:position w:val="0"/>
+          <w:sz w:val="22"/>
+          <w:shd w:fill="auto" w:val="clear"/>
+        </w:rPr>
+      </w:pPr>
     </w:p>
     <w:p>
       <w:pPr>
@@ -397,7 +854,18 @@
 </file>
 
 <file path=word/numbering.xml><?xml version="1.0" encoding="utf-8"?>
-<w:numbering xmlns:w="http://schemas.openxmlformats.org/wordprocessingml/2006/main"/>
+<w:numbering xmlns:w="http://schemas.openxmlformats.org/wordprocessingml/2006/main">
+  <w:abstractNum w:abstractNumId="0">
+    <w:lvl w:ilvl="0">
+      <w:start w:val="1"/>
+      <w:numFmt w:val="bullet"/>
+      <w:lvlText w:val="•"/>
+    </w:lvl>
+  </w:abstractNum>
+  <w:num w:numId="4">
+    <w:abstractNumId w:val="0"/>
+  </w:num>
+</w:numbering>
 </file>
 
 <file path=word/styles.xml><?xml version="1.0" encoding="utf-8"?>

</xml_diff>